<commit_message>
week 9 cultural blog
</commit_message>
<xml_diff>
--- a/blog-posts/week 9 cultural.docx
+++ b/blog-posts/week 9 cultural.docx
@@ -136,20 +136,7 @@
             <w:szCs w:val="24"/>
             <w:bdr w:val="none" w:sz="0" w:space="0" w:color="auto" w:frame="1"/>
           </w:rPr>
-          <w:t>ugh JavaScript object literal with objects as m</w:t>
-        </w:r>
-        <w:bookmarkStart w:id="0" w:name="_GoBack"/>
-        <w:bookmarkEnd w:id="0"/>
-        <w:r>
-          <w:rPr>
-            <w:rFonts w:asciiTheme="minorHAnsi" w:eastAsia="Times New Roman" w:hAnsiTheme="minorHAnsi" w:cs="Times New Roman"/>
-            <w:b w:val="0"/>
-            <w:color w:val="000000"/>
-            <w:sz w:val="24"/>
-            <w:szCs w:val="24"/>
-            <w:bdr w:val="none" w:sz="0" w:space="0" w:color="auto" w:frame="1"/>
-          </w:rPr>
-          <w:t>embers?</w:t>
+          <w:t>ugh JavaScript object literal with objects as members?</w:t>
         </w:r>
       </w:hyperlink>
       <w:r>
@@ -250,7 +237,117 @@
           <w:sz w:val="24"/>
           <w:szCs w:val="24"/>
         </w:rPr>
-        <w:t xml:space="preserve">s very useful for the exercise we needed to count votes for an election for various positions. All of the votes were stored in objects and we needed to loop through first to count how many votes each person received, and then declare winner in another object. I used the basic syntax of the question above to answer this. I think this is a good question because it is very direct, problem statement. The question also includes a great sample object people were able to work off of. In this case there is no trial and failure, it is more a question of how to implement something outright. I like these types of question because you aren’t distracted by bad code that somebody has written and </w:t>
+        <w:t>s very useful for the exercise w</w:t>
+      </w:r>
+      <w:r>
+        <w:rPr>
+          <w:rFonts w:asciiTheme="minorHAnsi" w:eastAsia="Times New Roman" w:hAnsiTheme="minorHAnsi" w:cs="Times New Roman"/>
+          <w:b w:val="0"/>
+          <w:color w:val="000000"/>
+          <w:sz w:val="24"/>
+          <w:szCs w:val="24"/>
+        </w:rPr>
+        <w:t>here w</w:t>
+      </w:r>
+      <w:r>
+        <w:rPr>
+          <w:rFonts w:asciiTheme="minorHAnsi" w:eastAsia="Times New Roman" w:hAnsiTheme="minorHAnsi" w:cs="Times New Roman"/>
+          <w:b w:val="0"/>
+          <w:color w:val="000000"/>
+          <w:sz w:val="24"/>
+          <w:szCs w:val="24"/>
+        </w:rPr>
+        <w:t xml:space="preserve">e needed to count votes for an election for various positions. All of the votes were stored in objects and we needed to loop through </w:t>
+      </w:r>
+      <w:r>
+        <w:rPr>
+          <w:rFonts w:asciiTheme="minorHAnsi" w:eastAsia="Times New Roman" w:hAnsiTheme="minorHAnsi" w:cs="Times New Roman"/>
+          <w:b w:val="0"/>
+          <w:color w:val="000000"/>
+          <w:sz w:val="24"/>
+          <w:szCs w:val="24"/>
+        </w:rPr>
+        <w:t xml:space="preserve">the object </w:t>
+      </w:r>
+      <w:r>
+        <w:rPr>
+          <w:rFonts w:asciiTheme="minorHAnsi" w:eastAsia="Times New Roman" w:hAnsiTheme="minorHAnsi" w:cs="Times New Roman"/>
+          <w:b w:val="0"/>
+          <w:color w:val="000000"/>
+          <w:sz w:val="24"/>
+          <w:szCs w:val="24"/>
+        </w:rPr>
+        <w:t>first to count how many votes each person received, and then declare winner in another object. I used the basic syntax of the question above to answer this. I think this is a good question because it is</w:t>
+      </w:r>
+      <w:r>
+        <w:rPr>
+          <w:rFonts w:asciiTheme="minorHAnsi" w:eastAsia="Times New Roman" w:hAnsiTheme="minorHAnsi" w:cs="Times New Roman"/>
+          <w:b w:val="0"/>
+          <w:color w:val="000000"/>
+          <w:sz w:val="24"/>
+          <w:szCs w:val="24"/>
+        </w:rPr>
+        <w:t xml:space="preserve"> a</w:t>
+      </w:r>
+      <w:r>
+        <w:rPr>
+          <w:rFonts w:asciiTheme="minorHAnsi" w:eastAsia="Times New Roman" w:hAnsiTheme="minorHAnsi" w:cs="Times New Roman"/>
+          <w:b w:val="0"/>
+          <w:color w:val="000000"/>
+          <w:sz w:val="24"/>
+          <w:szCs w:val="24"/>
+        </w:rPr>
+        <w:t xml:space="preserve"> very direct, problem statement. The question also includes a great sample object people were able to work off of. In this case there is no trial and failure, it is more a question of how to implement something outright. I like these types of question because you aren’t distracted by bad code that somebody has written </w:t>
+      </w:r>
+      <w:r>
+        <w:rPr>
+          <w:rFonts w:asciiTheme="minorHAnsi" w:eastAsia="Times New Roman" w:hAnsiTheme="minorHAnsi" w:cs="Times New Roman"/>
+          <w:b w:val="0"/>
+          <w:color w:val="000000"/>
+          <w:sz w:val="24"/>
+          <w:szCs w:val="24"/>
+        </w:rPr>
+        <w:t>that for some reason won't work</w:t>
+      </w:r>
+      <w:r>
+        <w:rPr>
+          <w:rFonts w:asciiTheme="minorHAnsi" w:eastAsia="Times New Roman" w:hAnsiTheme="minorHAnsi" w:cs="Times New Roman"/>
+          <w:b w:val="0"/>
+          <w:color w:val="000000"/>
+          <w:sz w:val="24"/>
+          <w:szCs w:val="24"/>
+        </w:rPr>
+        <w:t>.</w:t>
+      </w:r>
+      <w:r>
+        <w:rPr>
+          <w:rFonts w:asciiTheme="minorHAnsi" w:eastAsia="Times New Roman" w:hAnsiTheme="minorHAnsi" w:cs="Times New Roman"/>
+          <w:b w:val="0"/>
+          <w:color w:val="000000"/>
+          <w:sz w:val="24"/>
+          <w:szCs w:val="24"/>
+        </w:rPr>
+        <w:t xml:space="preserve"> However, sometimes that is helpful too but not in this case.</w:t>
+      </w:r>
+      <w:r>
+        <w:rPr>
+          <w:rFonts w:asciiTheme="minorHAnsi" w:eastAsia="Times New Roman" w:hAnsiTheme="minorHAnsi" w:cs="Times New Roman"/>
+          <w:b w:val="0"/>
+          <w:color w:val="000000"/>
+          <w:sz w:val="24"/>
+          <w:szCs w:val="24"/>
+        </w:rPr>
+        <w:t xml:space="preserve"> Plus, my object looked very similar to theirs. </w:t>
+      </w:r>
+      <w:r>
+        <w:rPr>
+          <w:rFonts w:asciiTheme="minorHAnsi" w:eastAsia="Times New Roman" w:hAnsiTheme="minorHAnsi" w:cs="Times New Roman"/>
+          <w:b w:val="0"/>
+          <w:color w:val="000000"/>
+          <w:sz w:val="24"/>
+          <w:szCs w:val="24"/>
+        </w:rPr>
+        <w:t xml:space="preserve">Just in case you are curious of the answer I put it below as </w:t>
       </w:r>
       <w:proofErr w:type="gramStart"/>
       <w:r>
@@ -261,7 +358,7 @@
           <w:sz w:val="24"/>
           <w:szCs w:val="24"/>
         </w:rPr>
-        <w:t>wont</w:t>
+        <w:t>well ;</w:t>
       </w:r>
       <w:proofErr w:type="gramEnd"/>
       <w:r>
@@ -272,8 +369,10 @@
           <w:sz w:val="24"/>
           <w:szCs w:val="24"/>
         </w:rPr>
-        <w:t xml:space="preserve"> work. Plus, my object looked very similar to theirs. </w:t>
-      </w:r>
+        <w:t xml:space="preserve"> )</w:t>
+      </w:r>
+      <w:bookmarkStart w:id="0" w:name="_GoBack"/>
+      <w:bookmarkEnd w:id="0"/>
     </w:p>
     <w:p/>
     <w:sectPr>

</xml_diff>